<commit_message>
Adding more formatting to Bundy analysis
</commit_message>
<xml_diff>
--- a/_word/2021-09-21-Dylan-Bundy-Analysis.docx
+++ b/_word/2021-09-21-Dylan-Bundy-Analysis.docx
@@ -4,7 +4,6 @@
   <w:body>
     <w:p>
       <w:pPr>
-        <w:jc w:val="center"/>
         <w:rPr>
           <w:b/>
           <w:bCs/>
@@ -76,7 +75,6 @@
     </w:p>
     <w:p>
       <w:pPr>
-        <w:jc w:val="center"/>
         <w:rPr>
           <w:i/>
           <w:iCs/>
@@ -197,7 +195,6 @@
     <w:p>
       <w:pPr>
         <w:spacing w:after="0"/>
-        <w:jc w:val="center"/>
         <w:rPr>
           <w:b/>
           <w:bCs/>
@@ -214,16 +211,15 @@
     <w:p>
       <w:pPr>
         <w:spacing w:after="0"/>
-        <w:jc w:val="center"/>
       </w:pPr>
       <w:r>
         <w:rPr>
           <w:noProof/>
         </w:rPr>
         <w:drawing>
-          <wp:inline distT="0" distB="0" distL="0" distR="0" wp14:anchorId="2B2C9EB7" wp14:editId="55178864">
-            <wp:extent cx="5014927" cy="1664677"/>
-            <wp:effectExtent l="0" t="0" r="0" b="0"/>
+          <wp:inline distT="0" distB="0" distL="0" distR="0" wp14:anchorId="2B2C9EB7" wp14:editId="680BCF13">
+            <wp:extent cx="4917440" cy="1541585"/>
+            <wp:effectExtent l="19050" t="19050" r="16510" b="20955"/>
             <wp:docPr id="3" name="Picture 3"/>
             <wp:cNvGraphicFramePr>
               <a:graphicFrameLocks xmlns:a="http://schemas.openxmlformats.org/drawingml/2006/main" noChangeAspect="1"/>
@@ -235,20 +231,29 @@
                     <pic:cNvPr id="1" name=""/>
                     <pic:cNvPicPr/>
                   </pic:nvPicPr>
-                  <pic:blipFill>
+                  <pic:blipFill rotWithShape="1">
                     <a:blip r:embed="rId5"/>
-                    <a:stretch>
-                      <a:fillRect/>
-                    </a:stretch>
+                    <a:srcRect l="465" t="2465" r="1893" b="4889"/>
+                    <a:stretch/>
                   </pic:blipFill>
-                  <pic:spPr>
+                  <pic:spPr bwMode="auto">
                     <a:xfrm>
                       <a:off x="0" y="0"/>
-                      <a:ext cx="5119433" cy="1699367"/>
+                      <a:ext cx="5022098" cy="1574395"/>
                     </a:xfrm>
                     <a:prstGeom prst="rect">
                       <a:avLst/>
                     </a:prstGeom>
+                    <a:ln>
+                      <a:solidFill>
+                        <a:schemeClr val="tx1"/>
+                      </a:solidFill>
+                    </a:ln>
+                    <a:extLst>
+                      <a:ext uri="{53640926-AAD7-44D8-BBD7-CCE9431645EC}">
+                        <a14:shadowObscured xmlns:a14="http://schemas.microsoft.com/office/drawing/2010/main"/>
+                      </a:ext>
+                    </a:extLst>
                   </pic:spPr>
                 </pic:pic>
               </a:graphicData>
@@ -259,13 +264,17 @@
     </w:p>
     <w:p>
       <w:pPr>
+        <w:spacing w:after="0"/>
+      </w:pPr>
+      <w:r>
         <w:rPr>
           <w:i/>
           <w:iCs/>
           <w:sz w:val="20"/>
           <w:szCs w:val="20"/>
         </w:rPr>
-      </w:pPr>
+        <w:t xml:space="preserve">Note: The red </w:t>
+      </w:r>
       <w:r>
         <w:rPr>
           <w:i/>
@@ -273,24 +282,6 @@
           <w:sz w:val="20"/>
           <w:szCs w:val="20"/>
         </w:rPr>
-        <w:t xml:space="preserve">         </w:t>
-      </w:r>
-      <w:r>
-        <w:rPr>
-          <w:i/>
-          <w:iCs/>
-          <w:sz w:val="20"/>
-          <w:szCs w:val="20"/>
-        </w:rPr>
-        <w:t xml:space="preserve">Note: The red </w:t>
-      </w:r>
-      <w:r>
-        <w:rPr>
-          <w:i/>
-          <w:iCs/>
-          <w:sz w:val="20"/>
-          <w:szCs w:val="20"/>
-        </w:rPr>
         <w:t>highlighting notes the worst year for each respective category while green represents the best</w:t>
       </w:r>
     </w:p>
@@ -342,7 +333,6 @@
     <w:p>
       <w:pPr>
         <w:spacing w:after="40"/>
-        <w:jc w:val="center"/>
         <w:rPr>
           <w:b/>
           <w:bCs/>
@@ -371,9 +361,6 @@
       </w:r>
     </w:p>
     <w:p>
-      <w:pPr>
-        <w:jc w:val="center"/>
-      </w:pPr>
       <w:r>
         <w:rPr>
           <w:noProof/>
@@ -433,79 +420,81 @@
         </w:drawing>
       </w:r>
     </w:p>
-    <w:p/>
-    <w:p>
-      <w:r>
+    <w:p>
+      <w:r>
+        <w:t xml:space="preserve">As you can see from </w:t>
+      </w:r>
+      <w:r>
+        <w:t>Graph</w:t>
+      </w:r>
+      <w:r>
+        <w:t>ic</w:t>
+      </w:r>
+      <w:r>
+        <w:t xml:space="preserve"> 1</w:t>
+      </w:r>
+      <w:r>
+        <w:t xml:space="preserve">, Bundy has relied less on his </w:t>
+      </w:r>
+      <w:r>
+        <w:t>four-seamer</w:t>
+      </w:r>
+      <w:r>
+        <w:t xml:space="preserve"> ever since 2018 when he threw it nearly half the time. </w:t>
+      </w:r>
+      <w:r>
+        <w:t>Table 2</w:t>
+      </w:r>
+      <w:r>
+        <w:t xml:space="preserve"> below </w:t>
+      </w:r>
+      <w:r>
+        <w:t>highlights these</w:t>
+      </w:r>
+      <w:r>
+        <w:t xml:space="preserve"> percentages for 2019 and 2020 showing his</w:t>
+      </w:r>
+      <w:r>
+        <w:t xml:space="preserve"> </w:t>
+      </w:r>
+      <w:r>
+        <w:t>four</w:t>
+      </w:r>
+      <w:r>
+        <w:t>-seam usage dropped down to only 33.6%</w:t>
+      </w:r>
+      <w:r>
+        <w:t xml:space="preserve"> in 2020</w:t>
+      </w:r>
+      <w:r>
+        <w:t xml:space="preserve">. </w:t>
+      </w:r>
+    </w:p>
+    <w:p>
+      <w:pPr>
+        <w:spacing w:after="0"/>
+      </w:pPr>
+    </w:p>
+    <w:p>
+      <w:pPr>
+        <w:spacing w:after="0"/>
+        <w:rPr>
+          <w:b/>
+          <w:bCs/>
+        </w:rPr>
+      </w:pPr>
+      <w:r>
+        <w:rPr>
+          <w:b/>
+          <w:bCs/>
+        </w:rPr>
         <w:lastRenderedPageBreak/>
-        <w:t xml:space="preserve">As you can see from </w:t>
-      </w:r>
-      <w:r>
-        <w:t>Graph</w:t>
-      </w:r>
-      <w:r>
-        <w:t>ic</w:t>
-      </w:r>
-      <w:r>
-        <w:t xml:space="preserve"> 1</w:t>
-      </w:r>
-      <w:r>
-        <w:t xml:space="preserve">, Bundy has relied less on his </w:t>
-      </w:r>
-      <w:r>
-        <w:t>four-seamer</w:t>
-      </w:r>
-      <w:r>
-        <w:t xml:space="preserve"> ever since 2018 when he threw it nearly half the time. </w:t>
-      </w:r>
-      <w:r>
-        <w:t>Table 2</w:t>
-      </w:r>
-      <w:r>
-        <w:t xml:space="preserve"> below </w:t>
-      </w:r>
-      <w:r>
-        <w:t>highlights these</w:t>
-      </w:r>
-      <w:r>
-        <w:t xml:space="preserve"> percentages for 2019 and 2020 showing his</w:t>
-      </w:r>
-      <w:r>
-        <w:t xml:space="preserve"> </w:t>
-      </w:r>
-      <w:r>
-        <w:t>four</w:t>
-      </w:r>
-      <w:r>
-        <w:t>-seam usage dropped down to only 33.6%</w:t>
-      </w:r>
-      <w:r>
-        <w:t xml:space="preserve"> in 2020</w:t>
-      </w:r>
-      <w:r>
-        <w:t xml:space="preserve">. </w:t>
+        <w:t>Table 2: Bundy Pitch Usage 2019 vs 2020</w:t>
       </w:r>
     </w:p>
     <w:p>
       <w:pPr>
         <w:spacing w:after="0"/>
-        <w:jc w:val="center"/>
-        <w:rPr>
-          <w:b/>
-          <w:bCs/>
-        </w:rPr>
-      </w:pPr>
-      <w:r>
-        <w:rPr>
-          <w:b/>
-          <w:bCs/>
-        </w:rPr>
-        <w:t>Table 2: Bundy Pitch Usage 2019 vs 2020</w:t>
-      </w:r>
-    </w:p>
-    <w:p>
-      <w:pPr>
-        <w:spacing w:after="0"/>
-        <w:jc w:val="center"/>
         <w:rPr>
           <w:i/>
           <w:iCs/>
@@ -518,9 +507,9 @@
           <w:noProof/>
         </w:rPr>
         <w:drawing>
-          <wp:inline distT="0" distB="0" distL="0" distR="0" wp14:anchorId="74A0E6CE" wp14:editId="29D6FBA9">
-            <wp:extent cx="5216769" cy="1171544"/>
-            <wp:effectExtent l="0" t="0" r="3175" b="0"/>
+          <wp:inline distT="0" distB="0" distL="0" distR="0" wp14:anchorId="74A0E6CE" wp14:editId="2132C0FF">
+            <wp:extent cx="5156005" cy="1089660"/>
+            <wp:effectExtent l="19050" t="19050" r="26035" b="15240"/>
             <wp:docPr id="4" name="Picture 4"/>
             <wp:cNvGraphicFramePr>
               <a:graphicFrameLocks xmlns:a="http://schemas.openxmlformats.org/drawingml/2006/main" noChangeAspect="1"/>
@@ -532,355 +521,23 @@
                     <pic:cNvPr id="1" name=""/>
                     <pic:cNvPicPr/>
                   </pic:nvPicPr>
-                  <pic:blipFill>
+                  <pic:blipFill rotWithShape="1">
                     <a:blip r:embed="rId7"/>
-                    <a:stretch>
-                      <a:fillRect/>
-                    </a:stretch>
-                  </pic:blipFill>
-                  <pic:spPr>
-                    <a:xfrm>
-                      <a:off x="0" y="0"/>
-                      <a:ext cx="5243968" cy="1177652"/>
-                    </a:xfrm>
-                    <a:prstGeom prst="rect">
-                      <a:avLst/>
-                    </a:prstGeom>
-                  </pic:spPr>
-                </pic:pic>
-              </a:graphicData>
-            </a:graphic>
-          </wp:inline>
-        </w:drawing>
-      </w:r>
-    </w:p>
-    <w:p>
-      <w:pPr>
-        <w:jc w:val="center"/>
-        <w:rPr>
-          <w:i/>
-          <w:iCs/>
-        </w:rPr>
-      </w:pPr>
-      <w:r>
-        <w:rPr>
-          <w:i/>
-          <w:iCs/>
-          <w:sz w:val="20"/>
-          <w:szCs w:val="20"/>
-        </w:rPr>
-        <w:t xml:space="preserve">Note: The red </w:t>
-      </w:r>
-      <w:r>
-        <w:rPr>
-          <w:i/>
-          <w:iCs/>
-          <w:sz w:val="20"/>
-          <w:szCs w:val="20"/>
-        </w:rPr>
-        <w:t>arrow</w:t>
-      </w:r>
-      <w:r>
-        <w:rPr>
-          <w:i/>
-          <w:iCs/>
-          <w:sz w:val="20"/>
-          <w:szCs w:val="20"/>
-        </w:rPr>
-        <w:t xml:space="preserve"> highlights </w:t>
-      </w:r>
-      <w:r>
-        <w:rPr>
-          <w:i/>
-          <w:iCs/>
-          <w:sz w:val="20"/>
-          <w:szCs w:val="20"/>
-        </w:rPr>
-        <w:t>a decrease in usage while the green</w:t>
-      </w:r>
-      <w:r>
-        <w:rPr>
-          <w:i/>
-          <w:iCs/>
-          <w:sz w:val="20"/>
-          <w:szCs w:val="20"/>
-        </w:rPr>
-        <w:t xml:space="preserve"> arrows</w:t>
-      </w:r>
-      <w:r>
-        <w:rPr>
-          <w:i/>
-          <w:iCs/>
-          <w:sz w:val="20"/>
-          <w:szCs w:val="20"/>
-        </w:rPr>
-        <w:t xml:space="preserve"> </w:t>
-      </w:r>
-      <w:r>
-        <w:rPr>
-          <w:i/>
-          <w:iCs/>
-          <w:sz w:val="20"/>
-          <w:szCs w:val="20"/>
-        </w:rPr>
-        <w:t>indicate increases</w:t>
-      </w:r>
-    </w:p>
-    <w:p>
-      <w:r>
-        <w:t xml:space="preserve">By cutting down his four-seam usage Bundy was able to rely more on his off-speed pitches which tended to perform better than his four-seam or sinker. </w:t>
-      </w:r>
-      <w:r>
-        <w:t xml:space="preserve">Looking in </w:t>
-      </w:r>
-      <w:r>
-        <w:t>Table 3</w:t>
-      </w:r>
-      <w:r>
-        <w:t xml:space="preserve"> below</w:t>
-      </w:r>
-      <w:r>
-        <w:t>, which breaks up each of the 2019 stat</w:t>
-      </w:r>
-      <w:r>
-        <w:t>istics from</w:t>
-      </w:r>
-      <w:r>
-        <w:t xml:space="preserve"> </w:t>
-      </w:r>
-      <w:r>
-        <w:t xml:space="preserve">Table 1 </w:t>
-      </w:r>
-      <w:r>
-        <w:t>by pitch type</w:t>
-      </w:r>
-      <w:r>
-        <w:t>, h</w:t>
-      </w:r>
-      <w:r>
-        <w:t xml:space="preserve">is </w:t>
-      </w:r>
-      <w:r>
-        <w:t>f</w:t>
-      </w:r>
-      <w:r>
-        <w:t>our</w:t>
-      </w:r>
-      <w:r>
-        <w:t xml:space="preserve">-seam or </w:t>
-      </w:r>
-      <w:r>
-        <w:t>s</w:t>
-      </w:r>
-      <w:r>
-        <w:t xml:space="preserve">inker </w:t>
-      </w:r>
-      <w:r>
-        <w:t xml:space="preserve">(his only pitches thrown over 90 mph) </w:t>
-      </w:r>
-      <w:r>
-        <w:t>were his worst performing pitch</w:t>
-      </w:r>
-      <w:r>
-        <w:t>es</w:t>
-      </w:r>
-      <w:r>
-        <w:t xml:space="preserve"> in </w:t>
-      </w:r>
-      <w:r>
-        <w:t xml:space="preserve">nearly </w:t>
-      </w:r>
-      <w:r>
-        <w:t>every category</w:t>
-      </w:r>
-      <w:r>
-        <w:t>.</w:t>
-      </w:r>
-    </w:p>
-    <w:p>
-      <w:pPr>
-        <w:spacing w:after="0"/>
-        <w:jc w:val="center"/>
-        <w:rPr>
-          <w:b/>
-          <w:bCs/>
-        </w:rPr>
-      </w:pPr>
-      <w:r>
-        <w:rPr>
-          <w:b/>
-          <w:bCs/>
-        </w:rPr>
-        <w:t xml:space="preserve">Table 3: </w:t>
-      </w:r>
-      <w:r>
-        <w:rPr>
-          <w:rFonts w:ascii="Calibri" w:eastAsia="Times New Roman" w:hAnsi="Calibri" w:cs="Calibri"/>
-          <w:b/>
-          <w:bCs/>
-        </w:rPr>
-        <w:t>2019 Statistics by Pitch Type</w:t>
-      </w:r>
-    </w:p>
-    <w:p>
-      <w:pPr>
-        <w:spacing w:after="0"/>
-        <w:jc w:val="center"/>
-      </w:pPr>
-      <w:r>
-        <w:rPr>
-          <w:noProof/>
-        </w:rPr>
-        <w:drawing>
-          <wp:inline distT="0" distB="0" distL="0" distR="0" wp14:anchorId="570EEB8D" wp14:editId="0BBC0E74">
-            <wp:extent cx="4376459" cy="1377462"/>
-            <wp:effectExtent l="0" t="0" r="5080" b="0"/>
-            <wp:docPr id="5" name="Picture 5"/>
-            <wp:cNvGraphicFramePr>
-              <a:graphicFrameLocks xmlns:a="http://schemas.openxmlformats.org/drawingml/2006/main" noChangeAspect="1"/>
-            </wp:cNvGraphicFramePr>
-            <a:graphic xmlns:a="http://schemas.openxmlformats.org/drawingml/2006/main">
-              <a:graphicData uri="http://schemas.openxmlformats.org/drawingml/2006/picture">
-                <pic:pic xmlns:pic="http://schemas.openxmlformats.org/drawingml/2006/picture">
-                  <pic:nvPicPr>
-                    <pic:cNvPr id="1" name=""/>
-                    <pic:cNvPicPr/>
-                  </pic:nvPicPr>
-                  <pic:blipFill>
-                    <a:blip r:embed="rId8"/>
-                    <a:stretch>
-                      <a:fillRect/>
-                    </a:stretch>
-                  </pic:blipFill>
-                  <pic:spPr>
-                    <a:xfrm>
-                      <a:off x="0" y="0"/>
-                      <a:ext cx="4376459" cy="1377462"/>
-                    </a:xfrm>
-                    <a:prstGeom prst="rect">
-                      <a:avLst/>
-                    </a:prstGeom>
-                  </pic:spPr>
-                </pic:pic>
-              </a:graphicData>
-            </a:graphic>
-          </wp:inline>
-        </w:drawing>
-      </w:r>
-    </w:p>
-    <w:p>
-      <w:pPr>
-        <w:ind w:left="720" w:firstLine="720"/>
-        <w:rPr>
-          <w:i/>
-          <w:iCs/>
-        </w:rPr>
-      </w:pPr>
-      <w:r>
-        <w:rPr>
-          <w:i/>
-          <w:iCs/>
-          <w:sz w:val="20"/>
-          <w:szCs w:val="20"/>
-        </w:rPr>
-        <w:t>Note: The red cells highlight the worst performing pitch in each category</w:t>
-      </w:r>
-    </w:p>
-    <w:p>
-      <w:r>
-        <w:t>The success of each pitch</w:t>
-      </w:r>
-      <w:r>
-        <w:t xml:space="preserve"> carried over </w:t>
-      </w:r>
-      <w:r>
-        <w:t xml:space="preserve">similarly </w:t>
-      </w:r>
-      <w:r>
-        <w:t xml:space="preserve">into 2020 as </w:t>
-      </w:r>
-      <w:r>
-        <w:t>Bundy</w:t>
-      </w:r>
-      <w:r>
-        <w:t xml:space="preserve"> continued to dominate </w:t>
-      </w:r>
-      <w:r>
-        <w:t xml:space="preserve">hitters </w:t>
-      </w:r>
-      <w:r>
-        <w:t>with his off-speed pitches while his four-seam and sinker were again his worst performing pitches</w:t>
-      </w:r>
-      <w:r>
-        <w:t xml:space="preserve"> as shown in Table 4.</w:t>
-      </w:r>
-      <w:r>
-        <w:t xml:space="preserve"> Since Bundy threw his off-speed pitches more than ever before, his overall numbers were better than they’ve ever been.</w:t>
-      </w:r>
-    </w:p>
-    <w:p>
-      <w:pPr>
-        <w:spacing w:after="0"/>
-        <w:jc w:val="center"/>
-        <w:rPr>
-          <w:b/>
-          <w:bCs/>
-        </w:rPr>
-      </w:pPr>
-      <w:r>
-        <w:rPr>
-          <w:b/>
-          <w:bCs/>
-        </w:rPr>
-        <w:t xml:space="preserve">Table 4: </w:t>
-      </w:r>
-      <w:r>
-        <w:rPr>
-          <w:b/>
-          <w:bCs/>
-        </w:rPr>
-        <w:t>2020 Statistics by Pitch Type</w:t>
-      </w:r>
-    </w:p>
-    <w:p>
-      <w:pPr>
-        <w:spacing w:after="0"/>
-        <w:jc w:val="center"/>
-      </w:pPr>
-      <w:r>
-        <w:rPr>
-          <w:noProof/>
-        </w:rPr>
-        <w:drawing>
-          <wp:inline distT="0" distB="0" distL="0" distR="0" wp14:anchorId="06A8AA72" wp14:editId="411E0F4D">
-            <wp:extent cx="4305935" cy="1418492"/>
-            <wp:effectExtent l="0" t="0" r="0" b="0"/>
-            <wp:docPr id="7" name="Picture 7"/>
-            <wp:cNvGraphicFramePr>
-              <a:graphicFrameLocks xmlns:a="http://schemas.openxmlformats.org/drawingml/2006/main" noChangeAspect="1"/>
-            </wp:cNvGraphicFramePr>
-            <a:graphic xmlns:a="http://schemas.openxmlformats.org/drawingml/2006/main">
-              <a:graphicData uri="http://schemas.openxmlformats.org/drawingml/2006/picture">
-                <pic:pic xmlns:pic="http://schemas.openxmlformats.org/drawingml/2006/picture">
-                  <pic:nvPicPr>
-                    <pic:cNvPr id="1" name=""/>
-                    <pic:cNvPicPr/>
-                  </pic:nvPicPr>
-                  <pic:blipFill rotWithShape="1">
-                    <a:blip r:embed="rId9"/>
-                    <a:srcRect b="3037"/>
+                    <a:srcRect l="784" t="4506" r="601" b="2337"/>
                     <a:stretch/>
                   </pic:blipFill>
                   <pic:spPr bwMode="auto">
                     <a:xfrm>
                       <a:off x="0" y="0"/>
-                      <a:ext cx="4306305" cy="1418614"/>
+                      <a:ext cx="5191072" cy="1097071"/>
                     </a:xfrm>
                     <a:prstGeom prst="rect">
                       <a:avLst/>
                     </a:prstGeom>
                     <a:ln>
-                      <a:noFill/>
+                      <a:solidFill>
+                        <a:schemeClr val="tx1"/>
+                      </a:solidFill>
                     </a:ln>
                     <a:extLst>
                       <a:ext uri="{53640926-AAD7-44D8-BBD7-CCE9431645EC}">
@@ -897,7 +554,10 @@
     </w:p>
     <w:p>
       <w:pPr>
-        <w:ind w:left="1440"/>
+        <w:rPr>
+          <w:i/>
+          <w:iCs/>
+        </w:rPr>
       </w:pPr>
       <w:r>
         <w:rPr>
@@ -906,7 +566,7 @@
           <w:sz w:val="20"/>
           <w:szCs w:val="20"/>
         </w:rPr>
-        <w:t xml:space="preserve">  </w:t>
+        <w:t xml:space="preserve">Note: The red </w:t>
       </w:r>
       <w:r>
         <w:rPr>
@@ -915,195 +575,17 @@
           <w:sz w:val="20"/>
           <w:szCs w:val="20"/>
         </w:rPr>
-        <w:t>Note: The red cells highlight the worst performing pitch in each category</w:t>
-      </w:r>
-    </w:p>
-    <w:p>
-      <w:r>
-        <w:t xml:space="preserve">Coming off his 2020 success there were high standards for Bundy this season, but he hasn’t lived up to them. In 2021 his numbers </w:t>
-      </w:r>
-      <w:r>
-        <w:t>have been</w:t>
-      </w:r>
-      <w:r>
-        <w:t xml:space="preserve"> the worst of career</w:t>
-      </w:r>
-      <w:r>
-        <w:t xml:space="preserve">, </w:t>
-      </w:r>
-      <w:r>
-        <w:t xml:space="preserve">as discussed earlier. Looking at his pitch </w:t>
-      </w:r>
-      <w:r>
-        <w:lastRenderedPageBreak/>
-        <w:t xml:space="preserve">usage </w:t>
-      </w:r>
-      <w:r>
-        <w:t>in Table 5</w:t>
-      </w:r>
-      <w:r>
-        <w:t xml:space="preserve">, in 2021 </w:t>
-      </w:r>
-      <w:r>
-        <w:t>Bundy</w:t>
-      </w:r>
-      <w:r>
-        <w:t xml:space="preserve"> </w:t>
-      </w:r>
-      <w:r>
-        <w:t xml:space="preserve">has </w:t>
-      </w:r>
-      <w:r>
-        <w:t xml:space="preserve">continued to use his four-seamer at around the same rate as </w:t>
-      </w:r>
-      <w:r>
-        <w:t>2020 but</w:t>
-      </w:r>
-      <w:r>
-        <w:t xml:space="preserve"> </w:t>
-      </w:r>
-      <w:r>
-        <w:t>is</w:t>
-      </w:r>
-      <w:r>
-        <w:t xml:space="preserve"> relying heavily on his sinker and less on his change-up</w:t>
-      </w:r>
-      <w:r>
-        <w:t xml:space="preserve">. As a result, he’s </w:t>
-      </w:r>
-      <w:r>
-        <w:t>using</w:t>
-      </w:r>
-      <w:r>
-        <w:t xml:space="preserve"> his</w:t>
-      </w:r>
-      <w:r>
-        <w:t xml:space="preserve"> hard stuff</w:t>
-      </w:r>
-      <w:r>
-        <w:t xml:space="preserve"> </w:t>
-      </w:r>
-      <w:r>
-        <w:t xml:space="preserve">nearly </w:t>
-      </w:r>
-      <w:r>
-        <w:t xml:space="preserve">10% </w:t>
-      </w:r>
-      <w:r>
-        <w:t xml:space="preserve">more </w:t>
-      </w:r>
-      <w:r>
-        <w:t>than he did in</w:t>
-      </w:r>
-      <w:r>
-        <w:t xml:space="preserve"> 2020.</w:t>
-      </w:r>
-    </w:p>
-    <w:p>
-      <w:pPr>
-        <w:spacing w:after="0"/>
-        <w:jc w:val="center"/>
-        <w:rPr>
-          <w:b/>
-          <w:bCs/>
-        </w:rPr>
-      </w:pPr>
-      <w:r>
-        <w:rPr>
-          <w:b/>
-          <w:bCs/>
-        </w:rPr>
-        <w:t>Table 5:</w:t>
-      </w:r>
-      <w:r>
-        <w:rPr>
-          <w:b/>
-          <w:bCs/>
-        </w:rPr>
-        <w:t xml:space="preserve"> Bundy Pitch Usage 20</w:t>
-      </w:r>
-      <w:r>
-        <w:rPr>
-          <w:b/>
-          <w:bCs/>
-        </w:rPr>
-        <w:t>20</w:t>
-      </w:r>
-      <w:r>
-        <w:rPr>
-          <w:b/>
-          <w:bCs/>
-        </w:rPr>
-        <w:t xml:space="preserve"> vs 202</w:t>
-      </w:r>
-      <w:r>
-        <w:rPr>
-          <w:b/>
-          <w:bCs/>
-        </w:rPr>
-        <w:t>1</w:t>
-      </w:r>
-    </w:p>
-    <w:p>
-      <w:pPr>
-        <w:spacing w:after="0"/>
-        <w:jc w:val="center"/>
+        <w:t>arrow</w:t>
+      </w:r>
+      <w:r>
         <w:rPr>
           <w:i/>
           <w:iCs/>
           <w:sz w:val="20"/>
           <w:szCs w:val="20"/>
         </w:rPr>
-      </w:pPr>
-      <w:r>
-        <w:rPr>
-          <w:noProof/>
-        </w:rPr>
-        <w:drawing>
-          <wp:inline distT="0" distB="0" distL="0" distR="0" wp14:anchorId="408FDABF" wp14:editId="3BBAD7DC">
-            <wp:extent cx="5158154" cy="1134684"/>
-            <wp:effectExtent l="0" t="0" r="4445" b="8890"/>
-            <wp:docPr id="8" name="Picture 8"/>
-            <wp:cNvGraphicFramePr>
-              <a:graphicFrameLocks xmlns:a="http://schemas.openxmlformats.org/drawingml/2006/main" noChangeAspect="1"/>
-            </wp:cNvGraphicFramePr>
-            <a:graphic xmlns:a="http://schemas.openxmlformats.org/drawingml/2006/main">
-              <a:graphicData uri="http://schemas.openxmlformats.org/drawingml/2006/picture">
-                <pic:pic xmlns:pic="http://schemas.openxmlformats.org/drawingml/2006/picture">
-                  <pic:nvPicPr>
-                    <pic:cNvPr id="1" name=""/>
-                    <pic:cNvPicPr/>
-                  </pic:nvPicPr>
-                  <pic:blipFill>
-                    <a:blip r:embed="rId10"/>
-                    <a:stretch>
-                      <a:fillRect/>
-                    </a:stretch>
-                  </pic:blipFill>
-                  <pic:spPr>
-                    <a:xfrm>
-                      <a:off x="0" y="0"/>
-                      <a:ext cx="5183701" cy="1140304"/>
-                    </a:xfrm>
-                    <a:prstGeom prst="rect">
-                      <a:avLst/>
-                    </a:prstGeom>
-                  </pic:spPr>
-                </pic:pic>
-              </a:graphicData>
-            </a:graphic>
-          </wp:inline>
-        </w:drawing>
-      </w:r>
-    </w:p>
-    <w:p>
-      <w:pPr>
-        <w:jc w:val="center"/>
-        <w:rPr>
-          <w:i/>
-          <w:iCs/>
-        </w:rPr>
-      </w:pPr>
+        <w:t xml:space="preserve"> highlights </w:t>
+      </w:r>
       <w:r>
         <w:rPr>
           <w:i/>
@@ -1111,7 +593,7 @@
           <w:sz w:val="20"/>
           <w:szCs w:val="20"/>
         </w:rPr>
-        <w:t xml:space="preserve">Note: The red </w:t>
+        <w:t>a decrease in usage while the green</w:t>
       </w:r>
       <w:r>
         <w:rPr>
@@ -1120,7 +602,7 @@
           <w:sz w:val="20"/>
           <w:szCs w:val="20"/>
         </w:rPr>
-        <w:t>arrows</w:t>
+        <w:t xml:space="preserve"> arrows</w:t>
       </w:r>
       <w:r>
         <w:rPr>
@@ -1129,7 +611,7 @@
           <w:sz w:val="20"/>
           <w:szCs w:val="20"/>
         </w:rPr>
-        <w:t xml:space="preserve"> highlight </w:t>
+        <w:t xml:space="preserve"> </w:t>
       </w:r>
       <w:r>
         <w:rPr>
@@ -1138,130 +620,117 @@
           <w:sz w:val="20"/>
           <w:szCs w:val="20"/>
         </w:rPr>
-        <w:t xml:space="preserve">a decrease in usage while the green </w:t>
-      </w:r>
-      <w:proofErr w:type="gramStart"/>
-      <w:r>
-        <w:rPr>
-          <w:i/>
-          <w:iCs/>
-          <w:sz w:val="20"/>
-          <w:szCs w:val="20"/>
-        </w:rPr>
-        <w:t>indicate</w:t>
-      </w:r>
-      <w:proofErr w:type="gramEnd"/>
-      <w:r>
-        <w:rPr>
-          <w:i/>
-          <w:iCs/>
-          <w:sz w:val="20"/>
-          <w:szCs w:val="20"/>
-        </w:rPr>
-        <w:t xml:space="preserve"> an increase</w:t>
-      </w:r>
-    </w:p>
-    <w:p>
-      <w:r>
-        <w:t xml:space="preserve">Again, </w:t>
-      </w:r>
-      <w:r>
-        <w:t>it’s</w:t>
-      </w:r>
-      <w:r>
-        <w:t xml:space="preserve"> held true that his sinker and four-seamer </w:t>
-      </w:r>
-      <w:r>
-        <w:t>have been</w:t>
-      </w:r>
-      <w:r>
-        <w:t xml:space="preserve"> less effective</w:t>
-      </w:r>
-      <w:r>
-        <w:t xml:space="preserve"> in 2021</w:t>
-      </w:r>
-      <w:r>
-        <w:t xml:space="preserve">, and he </w:t>
-      </w:r>
-      <w:r>
-        <w:t>i</w:t>
-      </w:r>
-      <w:r>
-        <w:t>s now throwing them even more</w:t>
+        <w:t>indicate increases</w:t>
+      </w:r>
+    </w:p>
+    <w:p>
+      <w:r>
+        <w:t xml:space="preserve">By cutting down his four-seam usage Bundy was able to rely more on his off-speed pitches which tended to perform better than his four-seam or sinker. </w:t>
+      </w:r>
+      <w:r>
+        <w:t xml:space="preserve">Looking in </w:t>
+      </w:r>
+      <w:r>
+        <w:t>Table 3</w:t>
+      </w:r>
+      <w:r>
+        <w:t xml:space="preserve"> below</w:t>
+      </w:r>
+      <w:r>
+        <w:t>, which breaks up each of the 2019 stat</w:t>
+      </w:r>
+      <w:r>
+        <w:t>istics from</w:t>
       </w:r>
       <w:r>
         <w:t xml:space="preserve"> </w:t>
       </w:r>
       <w:r>
-        <w:t xml:space="preserve">combined </w:t>
-      </w:r>
-      <w:r>
-        <w:t>than in 2019. These pitches</w:t>
-      </w:r>
-      <w:r>
-        <w:t xml:space="preserve"> have</w:t>
-      </w:r>
-      <w:r>
-        <w:t xml:space="preserve"> contributed to </w:t>
-      </w:r>
-      <w:r>
-        <w:t>more hits, less strikeouts, and more walks</w:t>
-      </w:r>
-      <w:r>
-        <w:t xml:space="preserve"> as shown in Table 6.</w:t>
+        <w:t xml:space="preserve">Table 1 </w:t>
+      </w:r>
+      <w:r>
+        <w:t>by pitch type</w:t>
+      </w:r>
+      <w:r>
+        <w:t>, h</w:t>
+      </w:r>
+      <w:r>
+        <w:t xml:space="preserve">is </w:t>
+      </w:r>
+      <w:r>
+        <w:t>f</w:t>
+      </w:r>
+      <w:r>
+        <w:t>our</w:t>
+      </w:r>
+      <w:r>
+        <w:t xml:space="preserve">-seam or </w:t>
+      </w:r>
+      <w:r>
+        <w:t>s</w:t>
+      </w:r>
+      <w:r>
+        <w:t xml:space="preserve">inker </w:t>
+      </w:r>
+      <w:r>
+        <w:t xml:space="preserve">(his only pitches thrown over 90 mph) </w:t>
+      </w:r>
+      <w:r>
+        <w:t>were his worst performing pitch</w:t>
+      </w:r>
+      <w:r>
+        <w:t>es</w:t>
+      </w:r>
+      <w:r>
+        <w:t xml:space="preserve"> in </w:t>
+      </w:r>
+      <w:r>
+        <w:t xml:space="preserve">nearly </w:t>
+      </w:r>
+      <w:r>
+        <w:t>every category</w:t>
+      </w:r>
+      <w:r>
+        <w:t>.</w:t>
       </w:r>
     </w:p>
     <w:p>
       <w:pPr>
         <w:spacing w:after="0"/>
-        <w:jc w:val="center"/>
-        <w:rPr>
-          <w:b/>
-          <w:bCs/>
-        </w:rPr>
-      </w:pPr>
-      <w:r>
-        <w:rPr>
-          <w:b/>
-          <w:bCs/>
-        </w:rPr>
-        <w:t>Table 6: 202</w:t>
-      </w:r>
-      <w:r>
-        <w:rPr>
-          <w:b/>
-          <w:bCs/>
-        </w:rPr>
-        <w:t>1</w:t>
-      </w:r>
-      <w:r>
-        <w:rPr>
-          <w:b/>
-          <w:bCs/>
-        </w:rPr>
-        <w:t xml:space="preserve"> Statistics by Pitch Type</w:t>
+        <w:rPr>
+          <w:b/>
+          <w:bCs/>
+        </w:rPr>
+      </w:pPr>
+      <w:r>
+        <w:rPr>
+          <w:b/>
+          <w:bCs/>
+        </w:rPr>
+        <w:t xml:space="preserve">Table 3: </w:t>
+      </w:r>
+      <w:r>
+        <w:rPr>
+          <w:rFonts w:ascii="Calibri" w:eastAsia="Times New Roman" w:hAnsi="Calibri" w:cs="Calibri"/>
+          <w:b/>
+          <w:bCs/>
+        </w:rPr>
+        <w:t>2019 Statistics by Pitch Type</w:t>
       </w:r>
     </w:p>
     <w:p>
       <w:pPr>
         <w:spacing w:after="0"/>
-        <w:jc w:val="center"/>
-        <w:rPr>
-          <w:i/>
-          <w:iCs/>
-          <w:sz w:val="20"/>
-          <w:szCs w:val="20"/>
-        </w:rPr>
       </w:pPr>
       <w:r>
         <w:rPr>
           <w:noProof/>
         </w:rPr>
         <w:drawing>
-          <wp:inline distT="0" distB="0" distL="0" distR="0" wp14:anchorId="1A8801CE" wp14:editId="63F368FF">
-            <wp:extent cx="4530632" cy="1277815"/>
-            <wp:effectExtent l="0" t="0" r="3810" b="0"/>
-            <wp:docPr id="9" name="Picture 9"/>
+          <wp:inline distT="0" distB="0" distL="0" distR="0" wp14:anchorId="570EEB8D" wp14:editId="42CC18D2">
+            <wp:extent cx="4246880" cy="1293935"/>
+            <wp:effectExtent l="19050" t="19050" r="20320" b="20955"/>
+            <wp:docPr id="5" name="Picture 5"/>
             <wp:cNvGraphicFramePr>
               <a:graphicFrameLocks xmlns:a="http://schemas.openxmlformats.org/drawingml/2006/main" noChangeAspect="1"/>
             </wp:cNvGraphicFramePr>
@@ -1273,496 +742,14 @@
                     <pic:cNvPicPr/>
                   </pic:nvPicPr>
                   <pic:blipFill rotWithShape="1">
-                    <a:blip r:embed="rId11"/>
-                    <a:srcRect b="3301"/>
+                    <a:blip r:embed="rId8"/>
+                    <a:srcRect l="1574" t="2023" r="1314" b="3972"/>
                     <a:stretch/>
                   </pic:blipFill>
                   <pic:spPr bwMode="auto">
                     <a:xfrm>
                       <a:off x="0" y="0"/>
-                      <a:ext cx="4568405" cy="1288468"/>
-                    </a:xfrm>
-                    <a:prstGeom prst="rect">
-                      <a:avLst/>
-                    </a:prstGeom>
-                    <a:ln>
-                      <a:noFill/>
-                    </a:ln>
-                    <a:extLst>
-                      <a:ext uri="{53640926-AAD7-44D8-BBD7-CCE9431645EC}">
-                        <a14:shadowObscured xmlns:a14="http://schemas.microsoft.com/office/drawing/2010/main"/>
-                      </a:ext>
-                    </a:extLst>
-                  </pic:spPr>
-                </pic:pic>
-              </a:graphicData>
-            </a:graphic>
-          </wp:inline>
-        </w:drawing>
-      </w:r>
-    </w:p>
-    <w:p>
-      <w:pPr>
-        <w:ind w:left="720" w:firstLine="720"/>
-      </w:pPr>
-      <w:r>
-        <w:rPr>
-          <w:i/>
-          <w:iCs/>
-          <w:sz w:val="20"/>
-          <w:szCs w:val="20"/>
-        </w:rPr>
-        <w:t>Note: The red cells highlight the worst performing pitch in each category</w:t>
-      </w:r>
-    </w:p>
-    <w:p>
-      <w:r>
-        <w:t xml:space="preserve">Increasing the usage of his sinker most likely is a </w:t>
-      </w:r>
-      <w:r>
-        <w:t>contributing factor</w:t>
-      </w:r>
-      <w:r>
-        <w:t xml:space="preserve"> </w:t>
-      </w:r>
-      <w:r>
-        <w:t xml:space="preserve">of Bundy’s 2021 </w:t>
-      </w:r>
-      <w:r>
-        <w:t xml:space="preserve">struggles. But when digging into the numbers further we can see that even though he </w:t>
-      </w:r>
-      <w:r>
-        <w:t>hasn’t</w:t>
-      </w:r>
-      <w:r>
-        <w:t xml:space="preserve"> increase</w:t>
-      </w:r>
-      <w:r>
-        <w:t>d</w:t>
-      </w:r>
-      <w:r>
-        <w:t xml:space="preserve"> </w:t>
-      </w:r>
-      <w:r>
-        <w:t>how often he used his</w:t>
-      </w:r>
-      <w:r>
-        <w:t xml:space="preserve"> four-seam</w:t>
-      </w:r>
-      <w:r>
-        <w:t xml:space="preserve"> much</w:t>
-      </w:r>
-      <w:r>
-        <w:t xml:space="preserve">, </w:t>
-      </w:r>
-      <w:r>
-        <w:t>he</w:t>
-      </w:r>
-      <w:r>
-        <w:t>’s</w:t>
-      </w:r>
-      <w:r>
-        <w:t xml:space="preserve"> changed when he used it</w:t>
-      </w:r>
-      <w:r>
-        <w:t xml:space="preserve">. </w:t>
-      </w:r>
-      <w:r>
-        <w:t>In 2020 Bundy started throwing more first pitch curveballs</w:t>
-      </w:r>
-      <w:r>
-        <w:t xml:space="preserve"> as shown in Graph</w:t>
-      </w:r>
-      <w:r>
-        <w:t>ic</w:t>
-      </w:r>
-      <w:r>
-        <w:t xml:space="preserve"> 2 below. </w:t>
-      </w:r>
-      <w:r>
-        <w:t xml:space="preserve">By not relying on </w:t>
-      </w:r>
-      <w:r>
-        <w:t>his</w:t>
-      </w:r>
-      <w:r>
-        <w:t xml:space="preserve"> four-seamer so often he not only was throwing a </w:t>
-      </w:r>
-      <w:r>
-        <w:t>more effective</w:t>
-      </w:r>
-      <w:r>
-        <w:t xml:space="preserve"> pitch with the </w:t>
-      </w:r>
-      <w:r>
-        <w:t>curveball but</w:t>
-      </w:r>
-      <w:r>
-        <w:t xml:space="preserve"> was throwing off a hitters timing</w:t>
-      </w:r>
-      <w:r>
-        <w:t xml:space="preserve"> by mixing up speeds</w:t>
-      </w:r>
-      <w:r>
-        <w:t xml:space="preserve">. His four-seam averaged over 90 mph while his curveball </w:t>
-      </w:r>
-      <w:r>
-        <w:t>averaged</w:t>
-      </w:r>
-      <w:r>
-        <w:t xml:space="preserve"> only 7</w:t>
-      </w:r>
-      <w:r>
-        <w:t xml:space="preserve">3.5 </w:t>
-      </w:r>
-      <w:r>
-        <w:t xml:space="preserve">mph. This meant a player couldn’t just sit </w:t>
-      </w:r>
-      <w:r>
-        <w:t xml:space="preserve">on his </w:t>
-      </w:r>
-      <w:r>
-        <w:t>four</w:t>
-      </w:r>
-      <w:r>
-        <w:t>-</w:t>
-      </w:r>
-      <w:r>
-        <w:t>seamer</w:t>
-      </w:r>
-      <w:r>
-        <w:t xml:space="preserve"> </w:t>
-      </w:r>
-      <w:r>
-        <w:t>as easily as</w:t>
-      </w:r>
-      <w:r>
-        <w:t xml:space="preserve"> they could in 2019 when he was throwing it around 55% of </w:t>
-      </w:r>
-      <w:r>
-        <w:t xml:space="preserve">the </w:t>
-      </w:r>
-      <w:r>
-        <w:t>time on</w:t>
-      </w:r>
-      <w:r>
-        <w:t xml:space="preserve"> </w:t>
-      </w:r>
-      <w:r>
-        <w:t xml:space="preserve">his </w:t>
-      </w:r>
-      <w:r>
-        <w:t>first pitch.</w:t>
-      </w:r>
-      <w:r>
-        <w:t xml:space="preserve"> </w:t>
-      </w:r>
-    </w:p>
-    <w:p>
-      <w:r>
-        <w:t>So far in</w:t>
-      </w:r>
-      <w:r>
-        <w:t xml:space="preserve"> 2021 Bundy</w:t>
-      </w:r>
-      <w:r>
-        <w:t xml:space="preserve"> </w:t>
-      </w:r>
-      <w:r>
-        <w:t>is continuing</w:t>
-      </w:r>
-      <w:r>
-        <w:t xml:space="preserve"> to </w:t>
-      </w:r>
-      <w:r>
-        <w:t>use</w:t>
-      </w:r>
-      <w:r>
-        <w:t xml:space="preserve"> his four-seamer </w:t>
-      </w:r>
-      <w:r>
-        <w:t xml:space="preserve">at a similar </w:t>
-      </w:r>
-      <w:r>
-        <w:t xml:space="preserve">overall </w:t>
-      </w:r>
-      <w:r>
-        <w:t xml:space="preserve">rate to 2020 </w:t>
-      </w:r>
-      <w:r>
-        <w:t>but he</w:t>
-      </w:r>
-      <w:r>
-        <w:t>’s</w:t>
-      </w:r>
-      <w:r>
-        <w:t xml:space="preserve"> </w:t>
-      </w:r>
-      <w:r>
-        <w:t>reverted</w:t>
-      </w:r>
-      <w:r>
-        <w:t xml:space="preserve"> to throwing mostly </w:t>
-      </w:r>
-      <w:r>
-        <w:t>hard stuff</w:t>
-      </w:r>
-      <w:r>
-        <w:t xml:space="preserve"> to start hitters</w:t>
-      </w:r>
-      <w:r>
-        <w:t xml:space="preserve"> off</w:t>
-      </w:r>
-      <w:r>
-        <w:t>. He’s</w:t>
-      </w:r>
-      <w:r>
-        <w:t xml:space="preserve"> increas</w:t>
-      </w:r>
-      <w:r>
-        <w:t>ed</w:t>
-      </w:r>
-      <w:r>
-        <w:t xml:space="preserve"> his</w:t>
-      </w:r>
-      <w:r>
-        <w:t xml:space="preserve"> combined</w:t>
-      </w:r>
-      <w:r>
-        <w:t xml:space="preserve"> four-seamer </w:t>
-      </w:r>
-      <w:r>
-        <w:t>and sinker usage back over 50%</w:t>
-      </w:r>
-      <w:r>
-        <w:t xml:space="preserve"> in both 0-0 and 0-1 counts</w:t>
-      </w:r>
-      <w:r>
-        <w:t>.</w:t>
-      </w:r>
-      <w:r>
-        <w:t xml:space="preserve"> </w:t>
-      </w:r>
-      <w:r>
-        <w:t xml:space="preserve">This </w:t>
-      </w:r>
-      <w:r>
-        <w:t xml:space="preserve">has </w:t>
-      </w:r>
-      <w:r>
-        <w:t xml:space="preserve">led to a 0.645 slugging percentage in 0-0 counts and </w:t>
-      </w:r>
-      <w:r>
-        <w:t>0</w:t>
-      </w:r>
-      <w:r>
-        <w:t>.789 in 0-1 counts</w:t>
-      </w:r>
-      <w:r>
-        <w:t>, as</w:t>
-      </w:r>
-      <w:r>
-        <w:t xml:space="preserve"> opposed to </w:t>
-      </w:r>
-      <w:r>
-        <w:t xml:space="preserve">a </w:t>
-      </w:r>
-      <w:r>
-        <w:t>0.267 and 0.500 respectively in 2020 as shown in Graph</w:t>
-      </w:r>
-      <w:r>
-        <w:t>ic</w:t>
-      </w:r>
-      <w:r>
-        <w:t xml:space="preserve"> 3. Given that hitters </w:t>
-      </w:r>
-      <w:r>
-        <w:t>are</w:t>
-      </w:r>
-      <w:r>
-        <w:t xml:space="preserve"> making solid contact early and not whiffing </w:t>
-      </w:r>
-      <w:r>
-        <w:t xml:space="preserve">as </w:t>
-      </w:r>
-      <w:r>
-        <w:t>often</w:t>
-      </w:r>
-      <w:r>
-        <w:t xml:space="preserve">, </w:t>
-      </w:r>
-      <w:r>
-        <w:t xml:space="preserve">since his four-seamer only has </w:t>
-      </w:r>
-      <w:r>
-        <w:t xml:space="preserve">19.3% and </w:t>
-      </w:r>
-      <w:r>
-        <w:t xml:space="preserve">his sinker a </w:t>
-      </w:r>
-      <w:r>
-        <w:t>11.8% whiff rate</w:t>
-      </w:r>
-      <w:r>
-        <w:t xml:space="preserve">, </w:t>
-      </w:r>
-      <w:r>
-        <w:t xml:space="preserve">Bundy </w:t>
-      </w:r>
-      <w:r>
-        <w:t>i</w:t>
-      </w:r>
-      <w:r>
-        <w:t xml:space="preserve">sn’t working deep into counts </w:t>
-      </w:r>
-      <w:r>
-        <w:t>that favor him</w:t>
-      </w:r>
-      <w:r>
-        <w:t xml:space="preserve"> and therefore can</w:t>
-      </w:r>
-      <w:r>
-        <w:t>’</w:t>
-      </w:r>
-      <w:r>
-        <w:t>t get to his big wipeout slider</w:t>
-      </w:r>
-      <w:r>
-        <w:t xml:space="preserve"> to finish off batters.</w:t>
-      </w:r>
-    </w:p>
-    <w:p/>
-    <w:p>
-      <w:pPr>
-        <w:rPr>
-          <w:b/>
-          <w:bCs/>
-        </w:rPr>
-      </w:pPr>
-    </w:p>
-    <w:p>
-      <w:pPr>
-        <w:spacing w:after="0"/>
-        <w:jc w:val="center"/>
-        <w:rPr>
-          <w:b/>
-          <w:bCs/>
-        </w:rPr>
-      </w:pPr>
-      <w:r>
-        <w:rPr>
-          <w:b/>
-          <w:bCs/>
-        </w:rPr>
-        <w:lastRenderedPageBreak/>
-        <w:t>Graph</w:t>
-      </w:r>
-      <w:r>
-        <w:rPr>
-          <w:b/>
-          <w:bCs/>
-        </w:rPr>
-        <w:t>ic</w:t>
-      </w:r>
-      <w:r>
-        <w:rPr>
-          <w:b/>
-          <w:bCs/>
-        </w:rPr>
-        <w:t xml:space="preserve"> 2: </w:t>
-      </w:r>
-      <w:r>
-        <w:rPr>
-          <w:b/>
-          <w:bCs/>
-        </w:rPr>
-        <w:t>P</w:t>
-      </w:r>
-      <w:r>
-        <w:rPr>
-          <w:b/>
-          <w:bCs/>
-        </w:rPr>
-        <w:t xml:space="preserve">itch </w:t>
-      </w:r>
-      <w:r>
-        <w:rPr>
-          <w:b/>
-          <w:bCs/>
-        </w:rPr>
-        <w:t>S</w:t>
-      </w:r>
-      <w:r>
-        <w:rPr>
-          <w:b/>
-          <w:bCs/>
-        </w:rPr>
-        <w:t xml:space="preserve">election by </w:t>
-      </w:r>
-      <w:r>
-        <w:rPr>
-          <w:b/>
-          <w:bCs/>
-        </w:rPr>
-        <w:t>C</w:t>
-      </w:r>
-      <w:r>
-        <w:rPr>
-          <w:b/>
-          <w:bCs/>
-        </w:rPr>
-        <w:t>ount</w:t>
-      </w:r>
-    </w:p>
-    <w:p>
-      <w:pPr>
-        <w:spacing w:after="40"/>
-        <w:jc w:val="center"/>
-        <w:rPr>
-          <w:b/>
-          <w:bCs/>
-        </w:rPr>
-      </w:pPr>
-      <w:r>
-        <w:rPr>
-          <w:b/>
-          <w:bCs/>
-        </w:rPr>
-        <w:t>2019 (left) 2020 (middle) 2021 (right)</w:t>
-      </w:r>
-    </w:p>
-    <w:p>
-      <w:pPr>
-        <w:jc w:val="center"/>
-      </w:pPr>
-      <w:r>
-        <w:rPr>
-          <w:noProof/>
-        </w:rPr>
-        <w:drawing>
-          <wp:inline distT="0" distB="0" distL="0" distR="0" wp14:anchorId="443BB3CE" wp14:editId="4884B894">
-            <wp:extent cx="5672504" cy="2432685"/>
-            <wp:effectExtent l="19050" t="19050" r="23495" b="24765"/>
-            <wp:docPr id="10" name="Picture 10"/>
-            <wp:cNvGraphicFramePr>
-              <a:graphicFrameLocks xmlns:a="http://schemas.openxmlformats.org/drawingml/2006/main" noChangeAspect="1"/>
-            </wp:cNvGraphicFramePr>
-            <a:graphic xmlns:a="http://schemas.openxmlformats.org/drawingml/2006/main">
-              <a:graphicData uri="http://schemas.openxmlformats.org/drawingml/2006/picture">
-                <pic:pic xmlns:pic="http://schemas.openxmlformats.org/drawingml/2006/picture">
-                  <pic:nvPicPr>
-                    <pic:cNvPr id="1" name=""/>
-                    <pic:cNvPicPr/>
-                  </pic:nvPicPr>
-                  <pic:blipFill rotWithShape="1">
-                    <a:blip r:embed="rId12"/>
-                    <a:srcRect l="1455" t="3668" r="3056" b="5415"/>
-                    <a:stretch/>
-                  </pic:blipFill>
-                  <pic:spPr bwMode="auto">
-                    <a:xfrm>
-                      <a:off x="0" y="0"/>
-                      <a:ext cx="5675540" cy="2433987"/>
+                      <a:ext cx="4250031" cy="1294895"/>
                     </a:xfrm>
                     <a:prstGeom prst="rect">
                       <a:avLst/>
@@ -1806,18 +793,949 @@
     </w:p>
     <w:p>
       <w:pPr>
+        <w:rPr>
+          <w:i/>
+          <w:iCs/>
+        </w:rPr>
+      </w:pPr>
+      <w:r>
+        <w:rPr>
+          <w:i/>
+          <w:iCs/>
+          <w:sz w:val="20"/>
+          <w:szCs w:val="20"/>
+        </w:rPr>
+        <w:t>Note: The red cells highlight the worst performing pitch in each category</w:t>
+      </w:r>
+    </w:p>
+    <w:p>
+      <w:r>
+        <w:t>The success of each pitch</w:t>
+      </w:r>
+      <w:r>
+        <w:t xml:space="preserve"> carried over </w:t>
+      </w:r>
+      <w:r>
+        <w:t xml:space="preserve">similarly </w:t>
+      </w:r>
+      <w:r>
+        <w:t xml:space="preserve">into 2020 as </w:t>
+      </w:r>
+      <w:r>
+        <w:t>Bundy</w:t>
+      </w:r>
+      <w:r>
+        <w:t xml:space="preserve"> continued to dominate </w:t>
+      </w:r>
+      <w:r>
+        <w:t xml:space="preserve">hitters </w:t>
+      </w:r>
+      <w:r>
+        <w:t>with his off-speed pitches while his four-seam and sinker were again his worst performing pitches</w:t>
+      </w:r>
+      <w:r>
+        <w:t xml:space="preserve"> as shown in Table 4.</w:t>
+      </w:r>
+      <w:r>
+        <w:t xml:space="preserve"> Since Bundy threw his off-speed pitches more than ever before, his overall numbers were better than they’ve ever been.</w:t>
+      </w:r>
+    </w:p>
+    <w:p>
+      <w:pPr>
         <w:spacing w:after="0"/>
-        <w:jc w:val="center"/>
-        <w:rPr>
-          <w:b/>
-          <w:bCs/>
-        </w:rPr>
-      </w:pPr>
-      <w:r>
-        <w:rPr>
-          <w:b/>
-          <w:bCs/>
-        </w:rPr>
+        <w:rPr>
+          <w:b/>
+          <w:bCs/>
+        </w:rPr>
+      </w:pPr>
+      <w:r>
+        <w:rPr>
+          <w:b/>
+          <w:bCs/>
+        </w:rPr>
+        <w:t xml:space="preserve">Table 4: </w:t>
+      </w:r>
+      <w:r>
+        <w:rPr>
+          <w:b/>
+          <w:bCs/>
+        </w:rPr>
+        <w:t>2020 Statistics by Pitch Type</w:t>
+      </w:r>
+    </w:p>
+    <w:p>
+      <w:pPr>
+        <w:spacing w:after="0"/>
+      </w:pPr>
+      <w:r>
+        <w:rPr>
+          <w:noProof/>
+        </w:rPr>
+        <w:drawing>
+          <wp:inline distT="0" distB="0" distL="0" distR="0" wp14:anchorId="06A8AA72" wp14:editId="1A067623">
+            <wp:extent cx="4213234" cy="1363980"/>
+            <wp:effectExtent l="19050" t="19050" r="15875" b="26670"/>
+            <wp:docPr id="7" name="Picture 7"/>
+            <wp:cNvGraphicFramePr>
+              <a:graphicFrameLocks xmlns:a="http://schemas.openxmlformats.org/drawingml/2006/main" noChangeAspect="1"/>
+            </wp:cNvGraphicFramePr>
+            <a:graphic xmlns:a="http://schemas.openxmlformats.org/drawingml/2006/main">
+              <a:graphicData uri="http://schemas.openxmlformats.org/drawingml/2006/picture">
+                <pic:pic xmlns:pic="http://schemas.openxmlformats.org/drawingml/2006/picture">
+                  <pic:nvPicPr>
+                    <pic:cNvPr id="1" name=""/>
+                    <pic:cNvPicPr/>
+                  </pic:nvPicPr>
+                  <pic:blipFill rotWithShape="1">
+                    <a:blip r:embed="rId9"/>
+                    <a:srcRect l="1056" t="2304" r="990" b="4357"/>
+                    <a:stretch/>
+                  </pic:blipFill>
+                  <pic:spPr bwMode="auto">
+                    <a:xfrm>
+                      <a:off x="0" y="0"/>
+                      <a:ext cx="4218176" cy="1365580"/>
+                    </a:xfrm>
+                    <a:prstGeom prst="rect">
+                      <a:avLst/>
+                    </a:prstGeom>
+                    <a:ln w="9525" cap="flat" cmpd="sng" algn="ctr">
+                      <a:solidFill>
+                        <a:sysClr val="windowText" lastClr="000000"/>
+                      </a:solidFill>
+                      <a:prstDash val="solid"/>
+                      <a:round/>
+                      <a:headEnd type="none" w="med" len="med"/>
+                      <a:tailEnd type="none" w="med" len="med"/>
+                      <a:extLst>
+                        <a:ext uri="{C807C97D-BFC1-408E-A445-0C87EB9F89A2}">
+                          <ask:lineSketchStyleProps xmlns:ask="http://schemas.microsoft.com/office/drawing/2018/sketchyshapes" sd="0">
+                            <a:custGeom>
+                              <a:avLst/>
+                              <a:gdLst/>
+                              <a:ahLst/>
+                              <a:cxnLst/>
+                              <a:rect l="0" t="0" r="0" b="0"/>
+                              <a:pathLst/>
+                            </a:custGeom>
+                            <ask:type/>
+                          </ask:lineSketchStyleProps>
+                        </a:ext>
+                      </a:extLst>
+                    </a:ln>
+                    <a:extLst>
+                      <a:ext uri="{53640926-AAD7-44D8-BBD7-CCE9431645EC}">
+                        <a14:shadowObscured xmlns:a14="http://schemas.microsoft.com/office/drawing/2010/main"/>
+                      </a:ext>
+                    </a:extLst>
+                  </pic:spPr>
+                </pic:pic>
+              </a:graphicData>
+            </a:graphic>
+          </wp:inline>
+        </w:drawing>
+      </w:r>
+    </w:p>
+    <w:p>
+      <w:pPr>
+        <w:spacing w:after="0"/>
+        <w:rPr>
+          <w:i/>
+          <w:iCs/>
+          <w:sz w:val="20"/>
+          <w:szCs w:val="20"/>
+        </w:rPr>
+      </w:pPr>
+      <w:r>
+        <w:rPr>
+          <w:i/>
+          <w:iCs/>
+          <w:sz w:val="20"/>
+          <w:szCs w:val="20"/>
+        </w:rPr>
+        <w:t>Note: The red cells highlight the worst performing pitch in each category</w:t>
+      </w:r>
+    </w:p>
+    <w:p>
+      <w:pPr>
+        <w:spacing w:after="0"/>
+      </w:pPr>
+    </w:p>
+    <w:p>
+      <w:r>
+        <w:t xml:space="preserve">Coming off his 2020 success there were high standards for Bundy this season, but he hasn’t lived up to them. In 2021 his numbers </w:t>
+      </w:r>
+      <w:r>
+        <w:t>have been</w:t>
+      </w:r>
+      <w:r>
+        <w:t xml:space="preserve"> the worst of career</w:t>
+      </w:r>
+      <w:r>
+        <w:t xml:space="preserve">, </w:t>
+      </w:r>
+      <w:r>
+        <w:t xml:space="preserve">as discussed earlier. Looking at his pitch usage </w:t>
+      </w:r>
+      <w:r>
+        <w:t>in Table 5</w:t>
+      </w:r>
+      <w:r>
+        <w:t xml:space="preserve">, in 2021 </w:t>
+      </w:r>
+      <w:r>
+        <w:t>Bundy</w:t>
+      </w:r>
+      <w:r>
+        <w:t xml:space="preserve"> </w:t>
+      </w:r>
+      <w:r>
+        <w:t xml:space="preserve">has </w:t>
+      </w:r>
+      <w:r>
+        <w:t xml:space="preserve">continued to use his four-seamer at around the same rate as </w:t>
+      </w:r>
+      <w:r>
+        <w:t>2020 but</w:t>
+      </w:r>
+      <w:r>
+        <w:t xml:space="preserve"> </w:t>
+      </w:r>
+      <w:r>
+        <w:t>is</w:t>
+      </w:r>
+      <w:r>
+        <w:t xml:space="preserve"> relying heavily on his sinker and less on his change-up</w:t>
+      </w:r>
+      <w:r>
+        <w:t xml:space="preserve">. As a result, he’s </w:t>
+      </w:r>
+      <w:r>
+        <w:t>using</w:t>
+      </w:r>
+      <w:r>
+        <w:t xml:space="preserve"> his</w:t>
+      </w:r>
+      <w:r>
+        <w:t xml:space="preserve"> hard stuff</w:t>
+      </w:r>
+      <w:r>
+        <w:t xml:space="preserve"> </w:t>
+      </w:r>
+      <w:r>
+        <w:t xml:space="preserve">nearly </w:t>
+      </w:r>
+      <w:r>
+        <w:t xml:space="preserve">10% </w:t>
+      </w:r>
+      <w:r>
+        <w:t xml:space="preserve">more </w:t>
+      </w:r>
+      <w:r>
+        <w:t>than he did in</w:t>
+      </w:r>
+      <w:r>
+        <w:t xml:space="preserve"> 2020.</w:t>
+      </w:r>
+    </w:p>
+    <w:p>
+      <w:pPr>
+        <w:spacing w:after="0"/>
+        <w:rPr>
+          <w:b/>
+          <w:bCs/>
+        </w:rPr>
+      </w:pPr>
+    </w:p>
+    <w:p>
+      <w:pPr>
+        <w:spacing w:after="0"/>
+        <w:rPr>
+          <w:b/>
+          <w:bCs/>
+        </w:rPr>
+      </w:pPr>
+      <w:r>
+        <w:rPr>
+          <w:b/>
+          <w:bCs/>
+        </w:rPr>
+        <w:lastRenderedPageBreak/>
+        <w:t>Table 5:</w:t>
+      </w:r>
+      <w:r>
+        <w:rPr>
+          <w:b/>
+          <w:bCs/>
+        </w:rPr>
+        <w:t xml:space="preserve"> Bundy Pitch Usage 20</w:t>
+      </w:r>
+      <w:r>
+        <w:rPr>
+          <w:b/>
+          <w:bCs/>
+        </w:rPr>
+        <w:t>20</w:t>
+      </w:r>
+      <w:r>
+        <w:rPr>
+          <w:b/>
+          <w:bCs/>
+        </w:rPr>
+        <w:t xml:space="preserve"> vs 202</w:t>
+      </w:r>
+      <w:r>
+        <w:rPr>
+          <w:b/>
+          <w:bCs/>
+        </w:rPr>
+        <w:t>1</w:t>
+      </w:r>
+    </w:p>
+    <w:p>
+      <w:pPr>
+        <w:spacing w:after="0"/>
+        <w:rPr>
+          <w:i/>
+          <w:iCs/>
+          <w:sz w:val="20"/>
+          <w:szCs w:val="20"/>
+        </w:rPr>
+      </w:pPr>
+      <w:r>
+        <w:rPr>
+          <w:noProof/>
+        </w:rPr>
+        <w:drawing>
+          <wp:inline distT="0" distB="0" distL="0" distR="0" wp14:anchorId="408FDABF" wp14:editId="3E384BA9">
+            <wp:extent cx="5080488" cy="1052734"/>
+            <wp:effectExtent l="19050" t="19050" r="25400" b="14605"/>
+            <wp:docPr id="8" name="Picture 8"/>
+            <wp:cNvGraphicFramePr>
+              <a:graphicFrameLocks xmlns:a="http://schemas.openxmlformats.org/drawingml/2006/main" noChangeAspect="1"/>
+            </wp:cNvGraphicFramePr>
+            <a:graphic xmlns:a="http://schemas.openxmlformats.org/drawingml/2006/main">
+              <a:graphicData uri="http://schemas.openxmlformats.org/drawingml/2006/picture">
+                <pic:pic xmlns:pic="http://schemas.openxmlformats.org/drawingml/2006/picture">
+                  <pic:nvPicPr>
+                    <pic:cNvPr id="1" name=""/>
+                    <pic:cNvPicPr/>
+                  </pic:nvPicPr>
+                  <pic:blipFill rotWithShape="1">
+                    <a:blip r:embed="rId10"/>
+                    <a:srcRect l="740" t="3487" r="594" b="3573"/>
+                    <a:stretch/>
+                  </pic:blipFill>
+                  <pic:spPr bwMode="auto">
+                    <a:xfrm>
+                      <a:off x="0" y="0"/>
+                      <a:ext cx="5114544" cy="1059791"/>
+                    </a:xfrm>
+                    <a:prstGeom prst="rect">
+                      <a:avLst/>
+                    </a:prstGeom>
+                    <a:ln w="9525" cap="flat" cmpd="sng" algn="ctr">
+                      <a:solidFill>
+                        <a:sysClr val="windowText" lastClr="000000"/>
+                      </a:solidFill>
+                      <a:prstDash val="solid"/>
+                      <a:round/>
+                      <a:headEnd type="none" w="med" len="med"/>
+                      <a:tailEnd type="none" w="med" len="med"/>
+                      <a:extLst>
+                        <a:ext uri="{C807C97D-BFC1-408E-A445-0C87EB9F89A2}">
+                          <ask:lineSketchStyleProps xmlns:ask="http://schemas.microsoft.com/office/drawing/2018/sketchyshapes" sd="0">
+                            <a:custGeom>
+                              <a:avLst/>
+                              <a:gdLst/>
+                              <a:ahLst/>
+                              <a:cxnLst/>
+                              <a:rect l="0" t="0" r="0" b="0"/>
+                              <a:pathLst/>
+                            </a:custGeom>
+                            <ask:type/>
+                          </ask:lineSketchStyleProps>
+                        </a:ext>
+                      </a:extLst>
+                    </a:ln>
+                    <a:extLst>
+                      <a:ext uri="{53640926-AAD7-44D8-BBD7-CCE9431645EC}">
+                        <a14:shadowObscured xmlns:a14="http://schemas.microsoft.com/office/drawing/2010/main"/>
+                      </a:ext>
+                    </a:extLst>
+                  </pic:spPr>
+                </pic:pic>
+              </a:graphicData>
+            </a:graphic>
+          </wp:inline>
+        </w:drawing>
+      </w:r>
+    </w:p>
+    <w:p>
+      <w:pPr>
+        <w:rPr>
+          <w:i/>
+          <w:iCs/>
+        </w:rPr>
+      </w:pPr>
+      <w:r>
+        <w:rPr>
+          <w:i/>
+          <w:iCs/>
+          <w:sz w:val="20"/>
+          <w:szCs w:val="20"/>
+        </w:rPr>
+        <w:t xml:space="preserve">Note: The red </w:t>
+      </w:r>
+      <w:r>
+        <w:rPr>
+          <w:i/>
+          <w:iCs/>
+          <w:sz w:val="20"/>
+          <w:szCs w:val="20"/>
+        </w:rPr>
+        <w:t>arrows</w:t>
+      </w:r>
+      <w:r>
+        <w:rPr>
+          <w:i/>
+          <w:iCs/>
+          <w:sz w:val="20"/>
+          <w:szCs w:val="20"/>
+        </w:rPr>
+        <w:t xml:space="preserve"> highlight </w:t>
+      </w:r>
+      <w:r>
+        <w:rPr>
+          <w:i/>
+          <w:iCs/>
+          <w:sz w:val="20"/>
+          <w:szCs w:val="20"/>
+        </w:rPr>
+        <w:t xml:space="preserve">a decrease in usage while the green </w:t>
+      </w:r>
+      <w:proofErr w:type="gramStart"/>
+      <w:r>
+        <w:rPr>
+          <w:i/>
+          <w:iCs/>
+          <w:sz w:val="20"/>
+          <w:szCs w:val="20"/>
+        </w:rPr>
+        <w:t>indicate</w:t>
+      </w:r>
+      <w:proofErr w:type="gramEnd"/>
+      <w:r>
+        <w:rPr>
+          <w:i/>
+          <w:iCs/>
+          <w:sz w:val="20"/>
+          <w:szCs w:val="20"/>
+        </w:rPr>
+        <w:t xml:space="preserve"> an increase</w:t>
+      </w:r>
+    </w:p>
+    <w:p>
+      <w:r>
+        <w:t xml:space="preserve">Again, </w:t>
+      </w:r>
+      <w:r>
+        <w:t>it’s</w:t>
+      </w:r>
+      <w:r>
+        <w:t xml:space="preserve"> held true that his sinker and four-seamer </w:t>
+      </w:r>
+      <w:r>
+        <w:t>have been</w:t>
+      </w:r>
+      <w:r>
+        <w:t xml:space="preserve"> less effective</w:t>
+      </w:r>
+      <w:r>
+        <w:t xml:space="preserve"> in 2021</w:t>
+      </w:r>
+      <w:r>
+        <w:t xml:space="preserve">, and he </w:t>
+      </w:r>
+      <w:r>
+        <w:t>i</w:t>
+      </w:r>
+      <w:r>
+        <w:t>s now throwing them even more</w:t>
+      </w:r>
+      <w:r>
+        <w:t xml:space="preserve"> </w:t>
+      </w:r>
+      <w:r>
+        <w:t xml:space="preserve">combined </w:t>
+      </w:r>
+      <w:r>
+        <w:t>than in 2019. These pitches</w:t>
+      </w:r>
+      <w:r>
+        <w:t xml:space="preserve"> have</w:t>
+      </w:r>
+      <w:r>
+        <w:t xml:space="preserve"> contributed to </w:t>
+      </w:r>
+      <w:r>
+        <w:t>more hits, less strikeouts, and more walks</w:t>
+      </w:r>
+      <w:r>
+        <w:t xml:space="preserve"> as shown in Table 6.</w:t>
+      </w:r>
+    </w:p>
+    <w:p>
+      <w:pPr>
+        <w:spacing w:after="0"/>
+        <w:rPr>
+          <w:b/>
+          <w:bCs/>
+        </w:rPr>
+      </w:pPr>
+      <w:r>
+        <w:rPr>
+          <w:b/>
+          <w:bCs/>
+        </w:rPr>
+        <w:t>Table 6: 202</w:t>
+      </w:r>
+      <w:r>
+        <w:rPr>
+          <w:b/>
+          <w:bCs/>
+        </w:rPr>
+        <w:t>1</w:t>
+      </w:r>
+      <w:r>
+        <w:rPr>
+          <w:b/>
+          <w:bCs/>
+        </w:rPr>
+        <w:t xml:space="preserve"> Statistics by Pitch Type</w:t>
+      </w:r>
+    </w:p>
+    <w:p>
+      <w:pPr>
+        <w:spacing w:after="0"/>
+        <w:rPr>
+          <w:i/>
+          <w:iCs/>
+          <w:sz w:val="20"/>
+          <w:szCs w:val="20"/>
+        </w:rPr>
+      </w:pPr>
+      <w:r>
+        <w:rPr>
+          <w:noProof/>
+        </w:rPr>
+        <w:drawing>
+          <wp:inline distT="0" distB="0" distL="0" distR="0" wp14:anchorId="1A8801CE" wp14:editId="136DFEE6">
+            <wp:extent cx="4458313" cy="1194288"/>
+            <wp:effectExtent l="19050" t="19050" r="19050" b="25400"/>
+            <wp:docPr id="9" name="Picture 9"/>
+            <wp:cNvGraphicFramePr>
+              <a:graphicFrameLocks xmlns:a="http://schemas.openxmlformats.org/drawingml/2006/main" noChangeAspect="1"/>
+            </wp:cNvGraphicFramePr>
+            <a:graphic xmlns:a="http://schemas.openxmlformats.org/drawingml/2006/main">
+              <a:graphicData uri="http://schemas.openxmlformats.org/drawingml/2006/picture">
+                <pic:pic xmlns:pic="http://schemas.openxmlformats.org/drawingml/2006/picture">
+                  <pic:nvPicPr>
+                    <pic:cNvPr id="1" name=""/>
+                    <pic:cNvPicPr/>
+                  </pic:nvPicPr>
+                  <pic:blipFill rotWithShape="1">
+                    <a:blip r:embed="rId11"/>
+                    <a:srcRect l="648" t="3992" r="835" b="5525"/>
+                    <a:stretch/>
+                  </pic:blipFill>
+                  <pic:spPr bwMode="auto">
+                    <a:xfrm>
+                      <a:off x="0" y="0"/>
+                      <a:ext cx="4500654" cy="1205630"/>
+                    </a:xfrm>
+                    <a:prstGeom prst="rect">
+                      <a:avLst/>
+                    </a:prstGeom>
+                    <a:ln w="9525" cap="flat" cmpd="sng" algn="ctr">
+                      <a:solidFill>
+                        <a:sysClr val="windowText" lastClr="000000"/>
+                      </a:solidFill>
+                      <a:prstDash val="solid"/>
+                      <a:round/>
+                      <a:headEnd type="none" w="med" len="med"/>
+                      <a:tailEnd type="none" w="med" len="med"/>
+                      <a:extLst>
+                        <a:ext uri="{C807C97D-BFC1-408E-A445-0C87EB9F89A2}">
+                          <ask:lineSketchStyleProps xmlns:ask="http://schemas.microsoft.com/office/drawing/2018/sketchyshapes" sd="0">
+                            <a:custGeom>
+                              <a:avLst/>
+                              <a:gdLst/>
+                              <a:ahLst/>
+                              <a:cxnLst/>
+                              <a:rect l="0" t="0" r="0" b="0"/>
+                              <a:pathLst/>
+                            </a:custGeom>
+                            <ask:type/>
+                          </ask:lineSketchStyleProps>
+                        </a:ext>
+                      </a:extLst>
+                    </a:ln>
+                    <a:extLst>
+                      <a:ext uri="{53640926-AAD7-44D8-BBD7-CCE9431645EC}">
+                        <a14:shadowObscured xmlns:a14="http://schemas.microsoft.com/office/drawing/2010/main"/>
+                      </a:ext>
+                    </a:extLst>
+                  </pic:spPr>
+                </pic:pic>
+              </a:graphicData>
+            </a:graphic>
+          </wp:inline>
+        </w:drawing>
+      </w:r>
+    </w:p>
+    <w:p>
+      <w:r>
+        <w:rPr>
+          <w:i/>
+          <w:iCs/>
+          <w:sz w:val="20"/>
+          <w:szCs w:val="20"/>
+        </w:rPr>
+        <w:t>Note: The red cells highlight the worst performing pitch in each category</w:t>
+      </w:r>
+    </w:p>
+    <w:p>
+      <w:r>
+        <w:t xml:space="preserve">Increasing the usage of his sinker most likely is a </w:t>
+      </w:r>
+      <w:r>
+        <w:t>contributing factor</w:t>
+      </w:r>
+      <w:r>
+        <w:t xml:space="preserve"> </w:t>
+      </w:r>
+      <w:r>
+        <w:t xml:space="preserve">of Bundy’s 2021 </w:t>
+      </w:r>
+      <w:r>
+        <w:t xml:space="preserve">struggles. But when digging into the numbers further we can see that even though he </w:t>
+      </w:r>
+      <w:r>
+        <w:t>hasn’t</w:t>
+      </w:r>
+      <w:r>
+        <w:t xml:space="preserve"> increase</w:t>
+      </w:r>
+      <w:r>
+        <w:t>d</w:t>
+      </w:r>
+      <w:r>
+        <w:t xml:space="preserve"> </w:t>
+      </w:r>
+      <w:r>
+        <w:t>how often he used his</w:t>
+      </w:r>
+      <w:r>
+        <w:t xml:space="preserve"> four-seam</w:t>
+      </w:r>
+      <w:r>
+        <w:t xml:space="preserve"> much</w:t>
+      </w:r>
+      <w:r>
+        <w:t xml:space="preserve">, </w:t>
+      </w:r>
+      <w:r>
+        <w:t>he</w:t>
+      </w:r>
+      <w:r>
+        <w:t>’s</w:t>
+      </w:r>
+      <w:r>
+        <w:t xml:space="preserve"> changed when he used it</w:t>
+      </w:r>
+      <w:r>
+        <w:t xml:space="preserve">. </w:t>
+      </w:r>
+      <w:r>
+        <w:t>In 2020 Bundy started throwing more first pitch curveballs</w:t>
+      </w:r>
+      <w:r>
+        <w:t xml:space="preserve"> as shown in Graph</w:t>
+      </w:r>
+      <w:r>
+        <w:t>ic</w:t>
+      </w:r>
+      <w:r>
+        <w:t xml:space="preserve"> 2 below. </w:t>
+      </w:r>
+      <w:r>
+        <w:t xml:space="preserve">By not relying on </w:t>
+      </w:r>
+      <w:r>
+        <w:t>his</w:t>
+      </w:r>
+      <w:r>
+        <w:t xml:space="preserve"> four-seamer so often he not only was throwing a </w:t>
+      </w:r>
+      <w:r>
+        <w:t>more effective</w:t>
+      </w:r>
+      <w:r>
+        <w:t xml:space="preserve"> pitch with the </w:t>
+      </w:r>
+      <w:r>
+        <w:t>curveball but</w:t>
+      </w:r>
+      <w:r>
+        <w:t xml:space="preserve"> was throwing off a hitters timing</w:t>
+      </w:r>
+      <w:r>
+        <w:t xml:space="preserve"> by mixing up speeds</w:t>
+      </w:r>
+      <w:r>
+        <w:t xml:space="preserve">. His four-seam averaged over 90 mph while his curveball </w:t>
+      </w:r>
+      <w:r>
+        <w:t>averaged</w:t>
+      </w:r>
+      <w:r>
+        <w:t xml:space="preserve"> only 7</w:t>
+      </w:r>
+      <w:r>
+        <w:t xml:space="preserve">3.5 </w:t>
+      </w:r>
+      <w:r>
+        <w:t xml:space="preserve">mph. This meant a player couldn’t just sit </w:t>
+      </w:r>
+      <w:r>
+        <w:t xml:space="preserve">on his </w:t>
+      </w:r>
+      <w:r>
+        <w:t>four</w:t>
+      </w:r>
+      <w:r>
+        <w:t>-</w:t>
+      </w:r>
+      <w:r>
+        <w:t>seamer</w:t>
+      </w:r>
+      <w:r>
+        <w:t xml:space="preserve"> </w:t>
+      </w:r>
+      <w:r>
+        <w:t>as easily as</w:t>
+      </w:r>
+      <w:r>
+        <w:t xml:space="preserve"> they could in 2019 when he was throwing it around 55% of </w:t>
+      </w:r>
+      <w:r>
+        <w:t xml:space="preserve">the </w:t>
+      </w:r>
+      <w:r>
+        <w:t>time on</w:t>
+      </w:r>
+      <w:r>
+        <w:t xml:space="preserve"> </w:t>
+      </w:r>
+      <w:r>
+        <w:t xml:space="preserve">his </w:t>
+      </w:r>
+      <w:r>
+        <w:t>first pitch.</w:t>
+      </w:r>
+      <w:r>
+        <w:t xml:space="preserve"> </w:t>
+      </w:r>
+    </w:p>
+    <w:p>
+      <w:r>
+        <w:t>So far in</w:t>
+      </w:r>
+      <w:r>
+        <w:t xml:space="preserve"> 2021 Bundy</w:t>
+      </w:r>
+      <w:r>
+        <w:t xml:space="preserve"> </w:t>
+      </w:r>
+      <w:r>
+        <w:t>is continuing</w:t>
+      </w:r>
+      <w:r>
+        <w:t xml:space="preserve"> to </w:t>
+      </w:r>
+      <w:r>
+        <w:t>use</w:t>
+      </w:r>
+      <w:r>
+        <w:t xml:space="preserve"> his four-seamer </w:t>
+      </w:r>
+      <w:r>
+        <w:t xml:space="preserve">at a similar </w:t>
+      </w:r>
+      <w:r>
+        <w:t xml:space="preserve">overall </w:t>
+      </w:r>
+      <w:r>
+        <w:t xml:space="preserve">rate to 2020 </w:t>
+      </w:r>
+      <w:r>
+        <w:t>but he</w:t>
+      </w:r>
+      <w:r>
+        <w:t>’s</w:t>
+      </w:r>
+      <w:r>
+        <w:t xml:space="preserve"> </w:t>
+      </w:r>
+      <w:r>
+        <w:t>reverted</w:t>
+      </w:r>
+      <w:r>
+        <w:t xml:space="preserve"> to throwing mostly </w:t>
+      </w:r>
+      <w:r>
+        <w:t>hard stuff</w:t>
+      </w:r>
+      <w:r>
+        <w:t xml:space="preserve"> to start hitters</w:t>
+      </w:r>
+      <w:r>
+        <w:t xml:space="preserve"> off</w:t>
+      </w:r>
+      <w:r>
+        <w:t>. He’s</w:t>
+      </w:r>
+      <w:r>
+        <w:t xml:space="preserve"> increas</w:t>
+      </w:r>
+      <w:r>
+        <w:t>ed</w:t>
+      </w:r>
+      <w:r>
+        <w:t xml:space="preserve"> his</w:t>
+      </w:r>
+      <w:r>
+        <w:t xml:space="preserve"> combined</w:t>
+      </w:r>
+      <w:r>
+        <w:t xml:space="preserve"> four-seamer </w:t>
+      </w:r>
+      <w:r>
+        <w:t>and sinker usage back over 50%</w:t>
+      </w:r>
+      <w:r>
+        <w:t xml:space="preserve"> in both 0-0 and 0-1 counts</w:t>
+      </w:r>
+      <w:r>
+        <w:t>.</w:t>
+      </w:r>
+      <w:r>
+        <w:t xml:space="preserve"> </w:t>
+      </w:r>
+      <w:r>
+        <w:t xml:space="preserve">This </w:t>
+      </w:r>
+      <w:r>
+        <w:t xml:space="preserve">has </w:t>
+      </w:r>
+      <w:r>
+        <w:t xml:space="preserve">led to a 0.645 slugging percentage in 0-0 counts and </w:t>
+      </w:r>
+      <w:r>
+        <w:t>0</w:t>
+      </w:r>
+      <w:r>
+        <w:t>.789 in 0-1 counts</w:t>
+      </w:r>
+      <w:r>
+        <w:t>, as</w:t>
+      </w:r>
+      <w:r>
+        <w:t xml:space="preserve"> opposed to </w:t>
+      </w:r>
+      <w:r>
+        <w:t xml:space="preserve">a </w:t>
+      </w:r>
+      <w:r>
+        <w:t>0.267 and 0.500 respectively in 2020 as shown in Graph</w:t>
+      </w:r>
+      <w:r>
+        <w:t>ic</w:t>
+      </w:r>
+      <w:r>
+        <w:t xml:space="preserve"> 3. Given that hitters </w:t>
+      </w:r>
+      <w:r>
+        <w:t>are</w:t>
+      </w:r>
+      <w:r>
+        <w:t xml:space="preserve"> making solid contact early and not whiffing </w:t>
+      </w:r>
+      <w:r>
+        <w:t xml:space="preserve">as </w:t>
+      </w:r>
+      <w:r>
+        <w:t>often</w:t>
+      </w:r>
+      <w:r>
+        <w:t xml:space="preserve">, </w:t>
+      </w:r>
+      <w:r>
+        <w:t xml:space="preserve">since his four-seamer only has </w:t>
+      </w:r>
+      <w:r>
+        <w:t xml:space="preserve">19.3% and </w:t>
+      </w:r>
+      <w:r>
+        <w:t xml:space="preserve">his sinker a </w:t>
+      </w:r>
+      <w:r>
+        <w:t>11.8% whiff rate</w:t>
+      </w:r>
+      <w:r>
+        <w:t xml:space="preserve">, </w:t>
+      </w:r>
+      <w:r>
+        <w:t xml:space="preserve">Bundy </w:t>
+      </w:r>
+      <w:r>
+        <w:t>i</w:t>
+      </w:r>
+      <w:r>
+        <w:t xml:space="preserve">sn’t working deep into counts </w:t>
+      </w:r>
+      <w:r>
+        <w:t>that favor him</w:t>
+      </w:r>
+      <w:r>
+        <w:t xml:space="preserve"> and therefore can</w:t>
+      </w:r>
+      <w:r>
+        <w:t>’</w:t>
+      </w:r>
+      <w:r>
+        <w:t>t get to his big wipeout slider</w:t>
+      </w:r>
+      <w:r>
+        <w:t xml:space="preserve"> to finish off batters.</w:t>
+      </w:r>
+    </w:p>
+    <w:p/>
+    <w:p/>
+    <w:p/>
+    <w:p/>
+    <w:p/>
+    <w:p>
+      <w:pPr>
+        <w:spacing w:after="0"/>
+      </w:pPr>
+      <w:r>
+        <w:rPr>
+          <w:b/>
+          <w:bCs/>
+        </w:rPr>
+        <w:lastRenderedPageBreak/>
         <w:t>Graph</w:t>
       </w:r>
       <w:r>
@@ -1832,13 +1750,151 @@
           <w:b/>
           <w:bCs/>
         </w:rPr>
+        <w:t xml:space="preserve"> 2: </w:t>
+      </w:r>
+      <w:r>
+        <w:rPr>
+          <w:b/>
+          <w:bCs/>
+        </w:rPr>
+        <w:t>P</w:t>
+      </w:r>
+      <w:r>
+        <w:rPr>
+          <w:b/>
+          <w:bCs/>
+        </w:rPr>
+        <w:t xml:space="preserve">itch </w:t>
+      </w:r>
+      <w:r>
+        <w:rPr>
+          <w:b/>
+          <w:bCs/>
+        </w:rPr>
+        <w:t>S</w:t>
+      </w:r>
+      <w:r>
+        <w:rPr>
+          <w:b/>
+          <w:bCs/>
+        </w:rPr>
+        <w:t xml:space="preserve">election by </w:t>
+      </w:r>
+      <w:r>
+        <w:rPr>
+          <w:b/>
+          <w:bCs/>
+        </w:rPr>
+        <w:t>C</w:t>
+      </w:r>
+      <w:r>
+        <w:rPr>
+          <w:b/>
+          <w:bCs/>
+        </w:rPr>
+        <w:t>ount</w:t>
+      </w:r>
+    </w:p>
+    <w:p>
+      <w:pPr>
+        <w:spacing w:after="40"/>
+        <w:rPr>
+          <w:b/>
+          <w:bCs/>
+        </w:rPr>
+      </w:pPr>
+      <w:r>
+        <w:rPr>
+          <w:b/>
+          <w:bCs/>
+        </w:rPr>
+        <w:t>2019 (left) 2020 (middle) 2021 (right)</w:t>
+      </w:r>
+    </w:p>
+    <w:p>
+      <w:r>
+        <w:rPr>
+          <w:noProof/>
+        </w:rPr>
+        <w:drawing>
+          <wp:inline distT="0" distB="0" distL="0" distR="0" wp14:anchorId="1C157E60" wp14:editId="727FF048">
+            <wp:extent cx="5812790" cy="2507934"/>
+            <wp:effectExtent l="19050" t="19050" r="16510" b="26035"/>
+            <wp:docPr id="13" name="Picture 13"/>
+            <wp:cNvGraphicFramePr>
+              <a:graphicFrameLocks xmlns:a="http://schemas.openxmlformats.org/drawingml/2006/main" noChangeAspect="1"/>
+            </wp:cNvGraphicFramePr>
+            <a:graphic xmlns:a="http://schemas.openxmlformats.org/drawingml/2006/main">
+              <a:graphicData uri="http://schemas.openxmlformats.org/drawingml/2006/picture">
+                <pic:pic xmlns:pic="http://schemas.openxmlformats.org/drawingml/2006/picture">
+                  <pic:nvPicPr>
+                    <pic:cNvPr id="1" name=""/>
+                    <pic:cNvPicPr/>
+                  </pic:nvPicPr>
+                  <pic:blipFill rotWithShape="1">
+                    <a:blip r:embed="rId12"/>
+                    <a:srcRect l="889" t="1128" r="1282" b="2348"/>
+                    <a:stretch/>
+                  </pic:blipFill>
+                  <pic:spPr bwMode="auto">
+                    <a:xfrm>
+                      <a:off x="0" y="0"/>
+                      <a:ext cx="5814634" cy="2508730"/>
+                    </a:xfrm>
+                    <a:prstGeom prst="rect">
+                      <a:avLst/>
+                    </a:prstGeom>
+                    <a:ln>
+                      <a:solidFill>
+                        <a:sysClr val="windowText" lastClr="000000"/>
+                      </a:solidFill>
+                    </a:ln>
+                    <a:extLst>
+                      <a:ext uri="{53640926-AAD7-44D8-BBD7-CCE9431645EC}">
+                        <a14:shadowObscured xmlns:a14="http://schemas.microsoft.com/office/drawing/2010/main"/>
+                      </a:ext>
+                    </a:extLst>
+                  </pic:spPr>
+                </pic:pic>
+              </a:graphicData>
+            </a:graphic>
+          </wp:inline>
+        </w:drawing>
+      </w:r>
+    </w:p>
+    <w:p>
+      <w:pPr>
+        <w:spacing w:after="0"/>
+        <w:rPr>
+          <w:b/>
+          <w:bCs/>
+        </w:rPr>
+      </w:pPr>
+      <w:r>
+        <w:rPr>
+          <w:b/>
+          <w:bCs/>
+        </w:rPr>
+        <w:t>Graph</w:t>
+      </w:r>
+      <w:r>
+        <w:rPr>
+          <w:b/>
+          <w:bCs/>
+        </w:rPr>
+        <w:t>ic</w:t>
+      </w:r>
+      <w:r>
+        <w:rPr>
+          <w:b/>
+          <w:bCs/>
+        </w:rPr>
         <w:t xml:space="preserve"> 3: Opponents Slugging Percentage by Count</w:t>
       </w:r>
     </w:p>
     <w:p>
       <w:pPr>
         <w:spacing w:after="120"/>
-        <w:jc w:val="center"/>
         <w:rPr>
           <w:b/>
           <w:bCs/>
@@ -1861,9 +1917,9 @@
           <w:noProof/>
         </w:rPr>
         <w:drawing>
-          <wp:inline distT="0" distB="0" distL="0" distR="0" wp14:anchorId="24DE9411" wp14:editId="280B5E9C">
-            <wp:extent cx="5942907" cy="3264877"/>
-            <wp:effectExtent l="0" t="0" r="1270" b="0"/>
+          <wp:inline distT="0" distB="0" distL="0" distR="0" wp14:anchorId="24DE9411" wp14:editId="155D6350">
+            <wp:extent cx="5707237" cy="3116873"/>
+            <wp:effectExtent l="19050" t="19050" r="27305" b="26670"/>
             <wp:docPr id="11" name="Picture 11"/>
             <wp:cNvGraphicFramePr>
               <a:graphicFrameLocks xmlns:a="http://schemas.openxmlformats.org/drawingml/2006/main" noChangeAspect="1"/>
@@ -1877,19 +1933,40 @@
                   </pic:nvPicPr>
                   <pic:blipFill rotWithShape="1">
                     <a:blip r:embed="rId13"/>
-                    <a:srcRect t="1038" b="2614"/>
+                    <a:srcRect l="1874" t="3070" r="2049" b="4909"/>
                     <a:stretch/>
                   </pic:blipFill>
                   <pic:spPr bwMode="auto">
                     <a:xfrm>
                       <a:off x="0" y="0"/>
-                      <a:ext cx="5943600" cy="3265258"/>
+                      <a:ext cx="5710405" cy="3118603"/>
                     </a:xfrm>
                     <a:prstGeom prst="rect">
                       <a:avLst/>
                     </a:prstGeom>
-                    <a:ln>
-                      <a:noFill/>
+                    <a:ln w="9525" cap="flat" cmpd="sng" algn="ctr">
+                      <a:solidFill>
+                        <a:sysClr val="windowText" lastClr="000000"/>
+                      </a:solidFill>
+                      <a:prstDash val="solid"/>
+                      <a:round/>
+                      <a:headEnd type="none" w="med" len="med"/>
+                      <a:tailEnd type="none" w="med" len="med"/>
+                      <a:extLst>
+                        <a:ext uri="{C807C97D-BFC1-408E-A445-0C87EB9F89A2}">
+                          <ask:lineSketchStyleProps xmlns:ask="http://schemas.microsoft.com/office/drawing/2018/sketchyshapes" sd="0">
+                            <a:custGeom>
+                              <a:avLst/>
+                              <a:gdLst/>
+                              <a:ahLst/>
+                              <a:cxnLst/>
+                              <a:rect l="0" t="0" r="0" b="0"/>
+                              <a:pathLst/>
+                            </a:custGeom>
+                            <ask:type/>
+                          </ask:lineSketchStyleProps>
+                        </a:ext>
+                      </a:extLst>
                     </a:ln>
                     <a:extLst>
                       <a:ext uri="{53640926-AAD7-44D8-BBD7-CCE9431645EC}">
@@ -1978,21 +2055,30 @@
       </w:r>
     </w:p>
     <w:p>
-      <w:r>
-        <w:t>Looking at Graphic 2 and 3 above, Bundy is more successful not only when he is using his off-speed pitches, but when he varies his pitch usage in each count, so that a hitter isn’t as likely to guess what’s coming. Although Bundy has factored in his sinker more often this year, it hasn’t done much to throw hitters off when he throws it in fastball heavy counts because his</w:t>
-      </w:r>
-      <w:r>
-        <w:t xml:space="preserve"> four-seamer and sinker are very similar pitches. Looking at Graphic 4 below his four-seamer and sinker were thrown at the same speed this year </w:t>
+      <w:pPr>
+        <w:rPr>
+          <w:i/>
+          <w:iCs/>
+          <w:sz w:val="20"/>
+          <w:szCs w:val="20"/>
+        </w:rPr>
+      </w:pPr>
+    </w:p>
+    <w:p>
+      <w:r>
+        <w:t xml:space="preserve">Looking at Graphic 2 and 3 above, Bundy is more successful not only when he is using his off-speed pitches, but when he varies his pitch usage in each count, so that a hitter isn’t as likely to guess what’s coming. Although Bundy has factored in his sinker more often this year, it hasn’t done much to throw </w:t>
       </w:r>
       <w:r>
         <w:lastRenderedPageBreak/>
-        <w:t>while varying only slightly in horizontal and vertical break. Without much difference in the movement or speed of the pitches, hitters are more likely to hit a sinker when guessing four-seamer or vice versa compared to any other pitch. This means even though he may be varying pitches by using his sinker more frequently, he isn’t throwing off hitters the way he does when switching in off-speed pitches.</w:t>
+        <w:t>hitters off when he throws it in fastball heavy counts because his</w:t>
+      </w:r>
+      <w:r>
+        <w:t xml:space="preserve"> four-seamer and sinker are very similar pitches. Looking at Graphic 4 below his four-seamer and sinker were thrown at the same speed this year while varying only slightly in horizontal and vertical break. Without much difference in the movement or speed of the pitches, hitters are more likely to hit a sinker when guessing four-seamer or vice versa compared to any other pitch. This means even though he may be varying pitches by using his sinker more frequently, he isn’t throwing off hitters the way he does when switching in off-speed pitches.</w:t>
       </w:r>
     </w:p>
     <w:p>
       <w:pPr>
         <w:spacing w:after="40"/>
-        <w:jc w:val="center"/>
         <w:rPr>
           <w:b/>
           <w:bCs/>

</xml_diff>